<commit_message>
sửa lại bản word
</commit_message>
<xml_diff>
--- a/Project Planning/Cuong/bt_CoCauPhanChiaCongViec_XacDinhPhamVi.docx
+++ b/Project Planning/Cuong/bt_CoCauPhanChiaCongViec_XacDinhPhamVi.docx
@@ -173,11 +173,13 @@
     <w:p>
       <w:pPr>
         <w:rPr>
+          <w:highlight w:val="yellow"/>
           <w:lang w:val="vi-VN"/>
         </w:rPr>
       </w:pPr>
       <w:r>
         <w:rPr>
+          <w:highlight w:val="yellow"/>
           <w:lang w:val="vi-VN"/>
         </w:rPr>
         <w:t>Để xác định rõ ràng hơn công việc cần thiết để hoàn thành dự án, Từ điển WBS được sử dụng. Từ điển WBS bao gồm một mục nhập cho mỗi phần tử WBS. Từ điển WBS bao gồm mô tả chi tiết về công việc của từng yếu tố và các nhu cầu về sản phẩm, ngân sách và nguồn lực cho yếu tố đó. Nhóm dự án sẽ sử dụng Từ điển WBS như một tuyên bố về công việc cho từng phần tử WBS.</w:t>
@@ -186,6 +188,7 @@
     <w:p>
       <w:pPr>
         <w:rPr>
+          <w:highlight w:val="yellow"/>
           <w:lang w:val="vi-VN"/>
         </w:rPr>
       </w:pPr>
@@ -230,11 +233,13 @@
               <w:keepNext/>
               <w:keepLines/>
               <w:rPr>
+                <w:highlight w:val="yellow"/>
                 <w:lang w:val="vi-VN"/>
               </w:rPr>
             </w:pPr>
             <w:r>
               <w:rPr>
+                <w:highlight w:val="yellow"/>
                 <w:lang w:val="vi-VN"/>
               </w:rPr>
               <w:lastRenderedPageBreak/>
@@ -259,11 +264,13 @@
               <w:keepNext/>
               <w:keepLines/>
               <w:rPr>
+                <w:highlight w:val="yellow"/>
                 <w:lang w:val="vi-VN"/>
               </w:rPr>
             </w:pPr>
             <w:r>
               <w:rPr>
+                <w:highlight w:val="yellow"/>
                 <w:lang w:val="vi-VN"/>
               </w:rPr>
               <w:t>Mã WBS</w:t>
@@ -287,11 +294,13 @@
               <w:keepNext/>
               <w:keepLines/>
               <w:rPr>
+                <w:highlight w:val="yellow"/>
                 <w:lang w:val="vi-VN"/>
               </w:rPr>
             </w:pPr>
             <w:r>
               <w:rPr>
+                <w:highlight w:val="yellow"/>
                 <w:lang w:val="vi-VN"/>
               </w:rPr>
               <w:t>Tên phần tử</w:t>
@@ -315,11 +324,13 @@
               <w:keepNext/>
               <w:keepLines/>
               <w:rPr>
+                <w:highlight w:val="yellow"/>
                 <w:lang w:val="vi-VN"/>
               </w:rPr>
             </w:pPr>
             <w:r>
               <w:rPr>
+                <w:highlight w:val="yellow"/>
                 <w:lang w:val="vi-VN"/>
               </w:rPr>
               <w:t>Mô tả công việc</w:t>
@@ -343,11 +354,13 @@
               <w:keepNext/>
               <w:keepLines/>
               <w:rPr>
+                <w:highlight w:val="yellow"/>
                 <w:lang w:val="vi-VN"/>
               </w:rPr>
             </w:pPr>
             <w:r>
               <w:rPr>
+                <w:highlight w:val="yellow"/>
                 <w:lang w:val="vi-VN"/>
               </w:rPr>
               <w:t>Giao hàng tận nơi</w:t>
@@ -371,11 +384,13 @@
               <w:keepNext/>
               <w:keepLines/>
               <w:rPr>
+                <w:highlight w:val="yellow"/>
                 <w:lang w:val="vi-VN"/>
               </w:rPr>
             </w:pPr>
             <w:r>
               <w:rPr>
+                <w:highlight w:val="yellow"/>
                 <w:lang w:val="vi-VN"/>
               </w:rPr>
               <w:t>Ngân sách</w:t>
@@ -399,11 +414,13 @@
               <w:keepNext/>
               <w:keepLines/>
               <w:rPr>
+                <w:highlight w:val="yellow"/>
                 <w:lang w:val="vi-VN"/>
               </w:rPr>
             </w:pPr>
             <w:r>
               <w:rPr>
+                <w:highlight w:val="yellow"/>
                 <w:lang w:val="vi-VN"/>
               </w:rPr>
               <w:t>Tài nguyên</w:t>
@@ -427,6 +444,7 @@
               <w:keepNext/>
               <w:keepLines/>
               <w:rPr>
+                <w:highlight w:val="yellow"/>
                 <w:lang w:val="vi-VN"/>
               </w:rPr>
             </w:pPr>
@@ -447,6 +465,7 @@
               <w:keepNext/>
               <w:keepLines/>
               <w:rPr>
+                <w:highlight w:val="yellow"/>
                 <w:lang w:val="vi-VN"/>
               </w:rPr>
             </w:pPr>
@@ -467,6 +486,7 @@
               <w:keepNext/>
               <w:keepLines/>
               <w:rPr>
+                <w:highlight w:val="yellow"/>
                 <w:lang w:val="vi-VN"/>
               </w:rPr>
             </w:pPr>
@@ -487,6 +507,7 @@
               <w:keepNext/>
               <w:keepLines/>
               <w:rPr>
+                <w:highlight w:val="yellow"/>
                 <w:lang w:val="vi-VN"/>
               </w:rPr>
             </w:pPr>
@@ -507,6 +528,7 @@
               <w:keepNext/>
               <w:keepLines/>
               <w:rPr>
+                <w:highlight w:val="yellow"/>
                 <w:lang w:val="vi-VN"/>
               </w:rPr>
             </w:pPr>
@@ -527,6 +549,7 @@
               <w:keepNext/>
               <w:keepLines/>
               <w:rPr>
+                <w:highlight w:val="yellow"/>
                 <w:lang w:val="vi-VN"/>
               </w:rPr>
             </w:pPr>
@@ -547,6 +570,7 @@
               <w:keepNext/>
               <w:keepLines/>
               <w:rPr>
+                <w:highlight w:val="yellow"/>
                 <w:lang w:val="vi-VN"/>
               </w:rPr>
             </w:pPr>
@@ -569,6 +593,7 @@
               <w:keepNext/>
               <w:keepLines/>
               <w:rPr>
+                <w:highlight w:val="yellow"/>
                 <w:lang w:val="vi-VN"/>
               </w:rPr>
             </w:pPr>
@@ -589,6 +614,7 @@
               <w:keepNext/>
               <w:keepLines/>
               <w:rPr>
+                <w:highlight w:val="yellow"/>
                 <w:lang w:val="vi-VN"/>
               </w:rPr>
             </w:pPr>
@@ -609,6 +635,7 @@
               <w:keepNext/>
               <w:keepLines/>
               <w:rPr>
+                <w:highlight w:val="yellow"/>
                 <w:lang w:val="vi-VN"/>
               </w:rPr>
             </w:pPr>
@@ -629,6 +656,7 @@
               <w:keepNext/>
               <w:keepLines/>
               <w:rPr>
+                <w:highlight w:val="yellow"/>
                 <w:lang w:val="vi-VN"/>
               </w:rPr>
             </w:pPr>
@@ -649,6 +677,7 @@
               <w:keepNext/>
               <w:keepLines/>
               <w:rPr>
+                <w:highlight w:val="yellow"/>
                 <w:lang w:val="vi-VN"/>
               </w:rPr>
             </w:pPr>
@@ -669,6 +698,7 @@
               <w:keepNext/>
               <w:keepLines/>
               <w:rPr>
+                <w:highlight w:val="yellow"/>
                 <w:lang w:val="vi-VN"/>
               </w:rPr>
             </w:pPr>
@@ -689,6 +719,7 @@
               <w:keepNext/>
               <w:keepLines/>
               <w:rPr>
+                <w:highlight w:val="yellow"/>
                 <w:lang w:val="vi-VN"/>
               </w:rPr>
             </w:pPr>
@@ -711,6 +742,7 @@
               <w:keepNext/>
               <w:keepLines/>
               <w:rPr>
+                <w:highlight w:val="yellow"/>
                 <w:lang w:val="vi-VN"/>
               </w:rPr>
             </w:pPr>
@@ -731,6 +763,7 @@
               <w:keepNext/>
               <w:keepLines/>
               <w:rPr>
+                <w:highlight w:val="yellow"/>
                 <w:lang w:val="vi-VN"/>
               </w:rPr>
             </w:pPr>
@@ -751,6 +784,7 @@
               <w:keepNext/>
               <w:keepLines/>
               <w:rPr>
+                <w:highlight w:val="yellow"/>
                 <w:lang w:val="vi-VN"/>
               </w:rPr>
             </w:pPr>
@@ -771,6 +805,7 @@
               <w:keepNext/>
               <w:keepLines/>
               <w:rPr>
+                <w:highlight w:val="yellow"/>
                 <w:lang w:val="vi-VN"/>
               </w:rPr>
             </w:pPr>
@@ -791,6 +826,7 @@
               <w:keepNext/>
               <w:keepLines/>
               <w:rPr>
+                <w:highlight w:val="yellow"/>
                 <w:lang w:val="vi-VN"/>
               </w:rPr>
             </w:pPr>
@@ -811,6 +847,7 @@
               <w:keepNext/>
               <w:keepLines/>
               <w:rPr>
+                <w:highlight w:val="yellow"/>
                 <w:lang w:val="vi-VN"/>
               </w:rPr>
             </w:pPr>
@@ -831,6 +868,7 @@
               <w:keepNext/>
               <w:keepLines/>
               <w:rPr>
+                <w:highlight w:val="yellow"/>
                 <w:lang w:val="vi-VN"/>
               </w:rPr>
             </w:pPr>
@@ -853,6 +891,7 @@
               <w:keepNext/>
               <w:keepLines/>
               <w:rPr>
+                <w:highlight w:val="yellow"/>
                 <w:lang w:val="vi-VN"/>
               </w:rPr>
             </w:pPr>
@@ -873,6 +912,7 @@
               <w:keepNext/>
               <w:keepLines/>
               <w:rPr>
+                <w:highlight w:val="yellow"/>
                 <w:lang w:val="vi-VN"/>
               </w:rPr>
             </w:pPr>
@@ -893,6 +933,7 @@
               <w:keepNext/>
               <w:keepLines/>
               <w:rPr>
+                <w:highlight w:val="yellow"/>
                 <w:lang w:val="vi-VN"/>
               </w:rPr>
             </w:pPr>
@@ -913,6 +954,7 @@
               <w:keepNext/>
               <w:keepLines/>
               <w:rPr>
+                <w:highlight w:val="yellow"/>
                 <w:lang w:val="vi-VN"/>
               </w:rPr>
             </w:pPr>
@@ -933,6 +975,7 @@
               <w:keepNext/>
               <w:keepLines/>
               <w:rPr>
+                <w:highlight w:val="yellow"/>
                 <w:lang w:val="vi-VN"/>
               </w:rPr>
             </w:pPr>
@@ -953,6 +996,7 @@
               <w:keepNext/>
               <w:keepLines/>
               <w:rPr>
+                <w:highlight w:val="yellow"/>
                 <w:lang w:val="vi-VN"/>
               </w:rPr>
             </w:pPr>
@@ -973,6 +1017,7 @@
               <w:keepNext/>
               <w:keepLines/>
               <w:rPr>
+                <w:highlight w:val="yellow"/>
                 <w:lang w:val="vi-VN"/>
               </w:rPr>
             </w:pPr>
@@ -995,6 +1040,7 @@
               <w:keepNext/>
               <w:keepLines/>
               <w:rPr>
+                <w:highlight w:val="yellow"/>
                 <w:lang w:val="vi-VN"/>
               </w:rPr>
             </w:pPr>
@@ -1015,6 +1061,7 @@
               <w:keepNext/>
               <w:keepLines/>
               <w:rPr>
+                <w:highlight w:val="yellow"/>
                 <w:lang w:val="vi-VN"/>
               </w:rPr>
             </w:pPr>
@@ -1035,6 +1082,7 @@
               <w:keepNext/>
               <w:keepLines/>
               <w:rPr>
+                <w:highlight w:val="yellow"/>
                 <w:lang w:val="vi-VN"/>
               </w:rPr>
             </w:pPr>
@@ -1055,6 +1103,7 @@
               <w:keepNext/>
               <w:keepLines/>
               <w:rPr>
+                <w:highlight w:val="yellow"/>
                 <w:lang w:val="vi-VN"/>
               </w:rPr>
             </w:pPr>
@@ -1075,6 +1124,7 @@
               <w:keepNext/>
               <w:keepLines/>
               <w:rPr>
+                <w:highlight w:val="yellow"/>
                 <w:lang w:val="vi-VN"/>
               </w:rPr>
             </w:pPr>
@@ -1095,6 +1145,7 @@
               <w:keepNext/>
               <w:keepLines/>
               <w:rPr>
+                <w:highlight w:val="yellow"/>
                 <w:lang w:val="vi-VN"/>
               </w:rPr>
             </w:pPr>
@@ -1115,6 +1166,7 @@
               <w:keepNext/>
               <w:keepLines/>
               <w:rPr>
+                <w:highlight w:val="yellow"/>
                 <w:lang w:val="vi-VN"/>
               </w:rPr>
             </w:pPr>
@@ -1134,6 +1186,7 @@
       <w:r>
         <w:rPr>
           <w:b/>
+          <w:highlight w:val="yellow"/>
           <w:lang w:val="vi-VN"/>
         </w:rPr>
         <w:t xml:space="preserve">Bảng 1.2, </w:t>
@@ -1142,6 +1195,7 @@
         <w:rPr>
           <w:b/>
           <w:i/>
+          <w:highlight w:val="yellow"/>
           <w:lang w:val="vi-VN"/>
         </w:rPr>
         <w:t>Từ điển WBS</w:t>
@@ -1212,13 +1266,6 @@
         </w:rPr>
         <w:t>Xác minh phạm vi thảo luận về cách các sản phẩm phân phối sẽ được xác minh so với phạm vi ban đầu và cách các sản phẩm phân phối từ dự án sẽ được chấp nhận chính thức. Các sản phẩm được giao cho dự án phải được khách hàng chính thức chấp nhận và ký hợp đồng trong suốt vòng đời của dự án và không được giữ lại như một sản phẩm có thể giao duy nhất vào cuối dự án.</w:t>
       </w:r>
-    </w:p>
-    <w:p>
-      <w:pPr>
-        <w:rPr>
-          <w:lang w:val="vi-VN"/>
-        </w:rPr>
-      </w:pPr>
     </w:p>
     <w:p>
       <w:pPr>

</xml_diff>